<commit_message>
Counselling changes for vacant seats
</commit_message>
<xml_diff>
--- a/app/webroot/files/Important Instruction for adm-2016.docx
+++ b/app/webroot/files/Important Instruction for adm-2016.docx
@@ -133,7 +133,7 @@
           <w:sz w:val="24"/>
           <w:szCs w:val="22"/>
         </w:rPr>
-        <w:t>on or before 28.06.2016</w:t>
+        <w:t>on or before 03.08</w:t>
       </w:r>
       <w:r>
         <w:rPr>
@@ -141,7 +141,7 @@
           <w:sz w:val="24"/>
           <w:szCs w:val="22"/>
         </w:rPr>
-        <w:t xml:space="preserve"> 11</w:t>
+        <w:t>.2016</w:t>
       </w:r>
       <w:r>
         <w:rPr>
@@ -149,7 +149,17 @@
           <w:sz w:val="24"/>
           <w:szCs w:val="22"/>
         </w:rPr>
-        <w:t>:59</w:t>
+        <w:t xml:space="preserve"> 04</w:t>
+      </w:r>
+      <w:bookmarkStart w:id="0" w:name="_GoBack"/>
+      <w:bookmarkEnd w:id="0"/>
+      <w:r>
+        <w:rPr>
+          <w:b/>
+          <w:sz w:val="24"/>
+          <w:szCs w:val="22"/>
+        </w:rPr>
+        <w:t>:00</w:t>
       </w:r>
       <w:r>
         <w:rPr>
@@ -684,14 +694,7 @@
           <w:sz w:val="24"/>
           <w:szCs w:val="22"/>
         </w:rPr>
-        <w:t xml:space="preserve">The admitted student </w:t>
-      </w:r>
-      <w:r>
-        <w:rPr>
-          <w:sz w:val="24"/>
-          <w:szCs w:val="22"/>
-        </w:rPr>
-        <w:t>needs to upload the p</w:t>
+        <w:t>The admitted student needs to upload the p</w:t>
       </w:r>
       <w:r>
         <w:rPr>
@@ -845,26 +848,8 @@
           <w:sz w:val="24"/>
           <w:szCs w:val="22"/>
         </w:rPr>
-        <w:t xml:space="preserve">If the candidate is selected, she/he will be required to submit </w:t>
-      </w:r>
-      <w:proofErr w:type="spellStart"/>
-      <w:r>
-        <w:rPr>
-          <w:sz w:val="24"/>
-          <w:szCs w:val="22"/>
-        </w:rPr>
-        <w:t>Aadhaar</w:t>
-      </w:r>
-      <w:proofErr w:type="spellEnd"/>
-      <w:r>
-        <w:rPr>
-          <w:sz w:val="24"/>
-          <w:szCs w:val="22"/>
-        </w:rPr>
-        <w:t xml:space="preserve"> within one month of joining.</w:t>
-      </w:r>
-      <w:bookmarkStart w:id="0" w:name="_GoBack"/>
-      <w:bookmarkEnd w:id="0"/>
+        <w:t>If the candidate is selected, she/he will be required to submit Aadhaar within one month of joining.</w:t>
+      </w:r>
     </w:p>
     <w:p/>
     <w:sectPr>

</xml_diff>